<commit_message>
formatando arquivo Roteiro_BETA e atualizando alguns topicos
</commit_message>
<xml_diff>
--- a/Roteiro_BETA.docx
+++ b/Roteiro_BETA.docx
@@ -1,59 +1,10 @@
 
 <file path=word/document.xml><?xml version="1.0" encoding="utf-8"?>
-<w:document xmlns:wpc="http://schemas.microsoft.com/office/word/2010/wordprocessingCanvas" xmlns:cx="http://schemas.microsoft.com/office/drawing/2014/chartex" xmlns:mc="http://schemas.openxmlformats.org/markup-compatibility/2006" xmlns:o="urn:schemas-microsoft-com:office:office" xmlns:r="http://schemas.openxmlformats.org/officeDocument/2006/relationships" xmlns:m="http://schemas.openxmlformats.org/officeDocument/2006/math" xmlns:v="urn:schemas-microsoft-com:vml" xmlns:wp14="http://schemas.microsoft.com/office/word/2010/wordprocessingDrawing" xmlns:wp="http://schemas.openxmlformats.org/drawingml/2006/wordprocessingDrawing" xmlns:w10="urn:schemas-microsoft-com:office:word" xmlns:w="http://schemas.openxmlformats.org/wordprocessingml/2006/main" xmlns:w14="http://schemas.microsoft.com/office/word/2010/wordml" xmlns:w15="http://schemas.microsoft.com/office/word/2012/wordml" xmlns:w16se="http://schemas.microsoft.com/office/word/2015/wordml/symex" xmlns:wpg="http://schemas.microsoft.com/office/word/2010/wordprocessingGroup" xmlns:wpi="http://schemas.microsoft.com/office/word/2010/wordprocessingInk" xmlns:wne="http://schemas.microsoft.com/office/word/2006/wordml" xmlns:wps="http://schemas.microsoft.com/office/word/2010/wordprocessingShape" mc:Ignorable="w14 w15 w16se wp14">
+<w:document xmlns:wpc="http://schemas.microsoft.com/office/word/2010/wordprocessingCanvas" xmlns:cx="http://schemas.microsoft.com/office/drawing/2014/chartex" xmlns:cx1="http://schemas.microsoft.com/office/drawing/2015/9/8/chartex" xmlns:cx2="http://schemas.microsoft.com/office/drawing/2015/10/21/chartex" xmlns:cx3="http://schemas.microsoft.com/office/drawing/2016/5/9/chartex" xmlns:cx4="http://schemas.microsoft.com/office/drawing/2016/5/10/chartex" xmlns:cx5="http://schemas.microsoft.com/office/drawing/2016/5/11/chartex" xmlns:cx6="http://schemas.microsoft.com/office/drawing/2016/5/12/chartex" xmlns:cx7="http://schemas.microsoft.com/office/drawing/2016/5/13/chartex" xmlns:cx8="http://schemas.microsoft.com/office/drawing/2016/5/14/chartex" xmlns:mc="http://schemas.openxmlformats.org/markup-compatibility/2006" xmlns:aink="http://schemas.microsoft.com/office/drawing/2016/ink" xmlns:am3d="http://schemas.microsoft.com/office/drawing/2017/model3d" xmlns:o="urn:schemas-microsoft-com:office:office" xmlns:r="http://schemas.openxmlformats.org/officeDocument/2006/relationships" xmlns:m="http://schemas.openxmlformats.org/officeDocument/2006/math" xmlns:v="urn:schemas-microsoft-com:vml" xmlns:wp14="http://schemas.microsoft.com/office/word/2010/wordprocessingDrawing" xmlns:wp="http://schemas.openxmlformats.org/drawingml/2006/wordprocessingDrawing" xmlns:w10="urn:schemas-microsoft-com:office:word" xmlns:w="http://schemas.openxmlformats.org/wordprocessingml/2006/main" xmlns:w14="http://schemas.microsoft.com/office/word/2010/wordml" xmlns:w15="http://schemas.microsoft.com/office/word/2012/wordml" xmlns:w16cid="http://schemas.microsoft.com/office/word/2016/wordml/cid" xmlns:w16se="http://schemas.microsoft.com/office/word/2015/wordml/symex" xmlns:wpg="http://schemas.microsoft.com/office/word/2010/wordprocessingGroup" xmlns:wpi="http://schemas.microsoft.com/office/word/2010/wordprocessingInk" xmlns:wne="http://schemas.microsoft.com/office/word/2006/wordml" xmlns:wps="http://schemas.microsoft.com/office/word/2010/wordprocessingShape" mc:Ignorable="w14 w15 w16se w16cid wp14">
   <w:body>
     <w:p>
       <w:pPr>
-        <w:spacing w:line="360" w:lineRule="auto"/>
-        <w:jc w:val="both"/>
-        <w:rPr>
-          <w:rFonts w:ascii="Arial" w:hAnsi="Arial" w:cs="Arial"/>
-          <w:sz w:val="24"/>
-          <w:szCs w:val="24"/>
-        </w:rPr>
-      </w:pPr>
-      <w:r>
-        <w:rPr>
-          <w:rFonts w:ascii="Arial" w:hAnsi="Arial" w:cs="Arial"/>
-          <w:sz w:val="24"/>
-          <w:szCs w:val="24"/>
-        </w:rPr>
-        <w:t>Soluções e Levantamento de Requisitos</w:t>
-      </w:r>
-    </w:p>
-    <w:p>
-      <w:pPr>
-        <w:spacing w:line="360" w:lineRule="auto"/>
-        <w:jc w:val="both"/>
-        <w:rPr>
-          <w:rFonts w:ascii="Arial" w:hAnsi="Arial" w:cs="Arial"/>
-          <w:sz w:val="24"/>
-          <w:szCs w:val="24"/>
-        </w:rPr>
-      </w:pPr>
-      <w:r>
-        <w:rPr>
-          <w:rFonts w:ascii="Arial" w:hAnsi="Arial" w:cs="Arial"/>
-          <w:sz w:val="24"/>
-          <w:szCs w:val="24"/>
-        </w:rPr>
-        <w:t>SCRUM - Vamos Utilizar????</w:t>
-      </w:r>
-    </w:p>
-    <w:p>
-      <w:pPr>
-        <w:spacing w:line="360" w:lineRule="auto"/>
-        <w:jc w:val="both"/>
-        <w:rPr>
-          <w:rFonts w:ascii="Arial" w:hAnsi="Arial" w:cs="Arial"/>
-          <w:sz w:val="24"/>
-          <w:szCs w:val="24"/>
-        </w:rPr>
-      </w:pPr>
-    </w:p>
-    <w:p>
-      <w:pPr>
-        <w:spacing w:line="360" w:lineRule="auto"/>
+        <w:spacing w:line="240" w:lineRule="auto"/>
         <w:jc w:val="both"/>
         <w:rPr>
           <w:rFonts w:ascii="Arial" w:hAnsi="Arial" w:cs="Arial"/>
@@ -71,10 +22,73 @@
         </w:rPr>
         <w:t>ROTEIRO</w:t>
       </w:r>
-    </w:p>
-    <w:p>
-      <w:pPr>
-        <w:spacing w:line="360" w:lineRule="auto"/>
+      <w:r>
+        <w:rPr>
+          <w:rFonts w:ascii="Arial" w:hAnsi="Arial" w:cs="Arial"/>
+          <w:b/>
+          <w:sz w:val="24"/>
+          <w:szCs w:val="24"/>
+        </w:rPr>
+        <w:t xml:space="preserve"> GERAL</w:t>
+      </w:r>
+    </w:p>
+    <w:p>
+      <w:pPr>
+        <w:spacing w:line="240" w:lineRule="auto"/>
+        <w:jc w:val="both"/>
+        <w:rPr>
+          <w:rFonts w:ascii="Arial" w:hAnsi="Arial" w:cs="Arial"/>
+          <w:bCs/>
+          <w:sz w:val="24"/>
+          <w:szCs w:val="24"/>
+        </w:rPr>
+      </w:pPr>
+      <w:r>
+        <w:rPr>
+          <w:rFonts w:ascii="Arial" w:hAnsi="Arial" w:cs="Arial"/>
+          <w:bCs/>
+          <w:sz w:val="24"/>
+          <w:szCs w:val="24"/>
+        </w:rPr>
+        <w:t>Ter um bom entendimento do domínio do problema para seguir com os processos de desenvolvimento do projeto, seguindo primeiramente o levantamento de classes/objetos e criação do diagrama de classes.</w:t>
+      </w:r>
+    </w:p>
+    <w:p>
+      <w:pPr>
+        <w:spacing w:line="240" w:lineRule="auto"/>
+        <w:jc w:val="both"/>
+        <w:rPr>
+          <w:rFonts w:ascii="Arial" w:hAnsi="Arial" w:cs="Arial"/>
+          <w:bCs/>
+          <w:sz w:val="24"/>
+          <w:szCs w:val="24"/>
+        </w:rPr>
+      </w:pPr>
+      <w:r>
+        <w:rPr>
+          <w:rFonts w:ascii="Arial" w:hAnsi="Arial" w:cs="Arial"/>
+          <w:bCs/>
+          <w:sz w:val="24"/>
+          <w:szCs w:val="24"/>
+        </w:rPr>
+        <w:t xml:space="preserve">A partir do levantamento e da criação do diagrama, fazer uma análise e revisão e seguir com os processos abaixo. </w:t>
+      </w:r>
+    </w:p>
+    <w:p>
+      <w:pPr>
+        <w:spacing w:line="240" w:lineRule="auto"/>
+        <w:jc w:val="both"/>
+        <w:rPr>
+          <w:rFonts w:ascii="Arial" w:hAnsi="Arial" w:cs="Arial"/>
+          <w:bCs/>
+          <w:sz w:val="24"/>
+          <w:szCs w:val="24"/>
+        </w:rPr>
+      </w:pPr>
+    </w:p>
+    <w:p>
+      <w:pPr>
+        <w:spacing w:line="240" w:lineRule="auto"/>
         <w:jc w:val="both"/>
         <w:rPr>
           <w:rFonts w:ascii="Arial" w:hAnsi="Arial" w:cs="Arial"/>
@@ -95,7 +109,7 @@
     </w:p>
     <w:p>
       <w:pPr>
-        <w:spacing w:line="360" w:lineRule="auto"/>
+        <w:spacing w:line="240" w:lineRule="auto"/>
         <w:jc w:val="both"/>
         <w:rPr>
           <w:rFonts w:ascii="Arial" w:hAnsi="Arial" w:cs="Arial"/>
@@ -114,7 +128,7 @@
     </w:p>
     <w:p>
       <w:pPr>
-        <w:spacing w:line="360" w:lineRule="auto"/>
+        <w:spacing w:line="240" w:lineRule="auto"/>
         <w:ind w:firstLine="708"/>
         <w:jc w:val="both"/>
         <w:rPr>
@@ -134,7 +148,7 @@
     </w:p>
     <w:p>
       <w:pPr>
-        <w:spacing w:line="360" w:lineRule="auto"/>
+        <w:spacing w:line="240" w:lineRule="auto"/>
         <w:jc w:val="both"/>
         <w:rPr>
           <w:rFonts w:ascii="Arial" w:hAnsi="Arial" w:cs="Arial"/>
@@ -153,7 +167,7 @@
     </w:p>
     <w:p>
       <w:pPr>
-        <w:spacing w:line="360" w:lineRule="auto"/>
+        <w:spacing w:line="240" w:lineRule="auto"/>
         <w:jc w:val="both"/>
         <w:rPr>
           <w:rFonts w:ascii="Arial" w:hAnsi="Arial" w:cs="Arial"/>
@@ -173,7 +187,7 @@
     </w:p>
     <w:p>
       <w:pPr>
-        <w:spacing w:line="360" w:lineRule="auto"/>
+        <w:spacing w:line="240" w:lineRule="auto"/>
         <w:jc w:val="both"/>
         <w:rPr>
           <w:rFonts w:ascii="Arial" w:hAnsi="Arial" w:cs="Arial"/>
@@ -210,7 +224,7 @@
     </w:p>
     <w:p>
       <w:pPr>
-        <w:spacing w:line="360" w:lineRule="auto"/>
+        <w:spacing w:line="240" w:lineRule="auto"/>
         <w:jc w:val="both"/>
         <w:rPr>
           <w:rFonts w:ascii="Arial" w:hAnsi="Arial" w:cs="Arial"/>
@@ -247,7 +261,7 @@
     </w:p>
     <w:p>
       <w:pPr>
-        <w:spacing w:line="360" w:lineRule="auto"/>
+        <w:spacing w:line="240" w:lineRule="auto"/>
         <w:jc w:val="both"/>
         <w:rPr>
           <w:rFonts w:ascii="Arial" w:hAnsi="Arial" w:cs="Arial"/>
@@ -284,7 +298,18 @@
     </w:p>
     <w:p>
       <w:pPr>
-        <w:spacing w:line="360" w:lineRule="auto"/>
+        <w:spacing w:line="240" w:lineRule="auto"/>
+        <w:jc w:val="both"/>
+        <w:rPr>
+          <w:rFonts w:ascii="Arial" w:hAnsi="Arial" w:cs="Arial"/>
+          <w:sz w:val="24"/>
+          <w:szCs w:val="24"/>
+        </w:rPr>
+      </w:pPr>
+    </w:p>
+    <w:p>
+      <w:pPr>
+        <w:spacing w:line="240" w:lineRule="auto"/>
         <w:jc w:val="both"/>
         <w:rPr>
           <w:rFonts w:ascii="Arial" w:hAnsi="Arial" w:cs="Arial"/>
@@ -305,27 +330,48 @@
     </w:p>
     <w:p>
       <w:pPr>
-        <w:spacing w:line="360" w:lineRule="auto"/>
-        <w:jc w:val="both"/>
-        <w:rPr>
-          <w:rFonts w:ascii="Arial" w:hAnsi="Arial" w:cs="Arial"/>
-          <w:sz w:val="24"/>
-          <w:szCs w:val="24"/>
-        </w:rPr>
-      </w:pPr>
-      <w:r>
-        <w:rPr>
-          <w:rFonts w:ascii="Arial" w:hAnsi="Arial" w:cs="Arial"/>
-          <w:b/>
-          <w:sz w:val="24"/>
-          <w:szCs w:val="24"/>
-        </w:rPr>
-        <w:t>???????</w:t>
-      </w:r>
-    </w:p>
-    <w:p>
-      <w:pPr>
-        <w:spacing w:line="360" w:lineRule="auto"/>
+        <w:spacing w:line="240" w:lineRule="auto"/>
+        <w:jc w:val="both"/>
+        <w:rPr>
+          <w:rFonts w:ascii="Arial" w:hAnsi="Arial" w:cs="Arial"/>
+          <w:bCs/>
+          <w:sz w:val="24"/>
+          <w:szCs w:val="24"/>
+        </w:rPr>
+      </w:pPr>
+      <w:r>
+        <w:rPr>
+          <w:rFonts w:ascii="Arial" w:hAnsi="Arial" w:cs="Arial"/>
+          <w:bCs/>
+          <w:sz w:val="24"/>
+          <w:szCs w:val="24"/>
+        </w:rPr>
+        <w:t xml:space="preserve">Caso o professor não tenha iniciado ainda o assunto, estudar bem a utilização e fazer levantamento e diagramação </w:t>
+      </w:r>
+      <w:proofErr w:type="gramStart"/>
+      <w:r>
+        <w:rPr>
+          <w:rFonts w:ascii="Arial" w:hAnsi="Arial" w:cs="Arial"/>
+          <w:bCs/>
+          <w:sz w:val="24"/>
+          <w:szCs w:val="24"/>
+        </w:rPr>
+        <w:t>do casos</w:t>
+      </w:r>
+      <w:proofErr w:type="gramEnd"/>
+      <w:r>
+        <w:rPr>
+          <w:rFonts w:ascii="Arial" w:hAnsi="Arial" w:cs="Arial"/>
+          <w:bCs/>
+          <w:sz w:val="24"/>
+          <w:szCs w:val="24"/>
+        </w:rPr>
+        <w:t xml:space="preserve"> de uso. </w:t>
+      </w:r>
+    </w:p>
+    <w:p>
+      <w:pPr>
+        <w:spacing w:line="240" w:lineRule="auto"/>
         <w:jc w:val="both"/>
         <w:rPr>
           <w:rFonts w:ascii="Arial" w:hAnsi="Arial" w:cs="Arial"/>
@@ -346,7 +392,7 @@
     </w:p>
     <w:p>
       <w:pPr>
-        <w:spacing w:line="360" w:lineRule="auto"/>
+        <w:spacing w:line="240" w:lineRule="auto"/>
         <w:jc w:val="both"/>
         <w:rPr>
           <w:rFonts w:ascii="Arial" w:hAnsi="Arial" w:cs="Arial"/>
@@ -365,7 +411,7 @@
     </w:p>
     <w:p>
       <w:pPr>
-        <w:spacing w:line="360" w:lineRule="auto"/>
+        <w:spacing w:line="240" w:lineRule="auto"/>
         <w:jc w:val="both"/>
         <w:rPr>
           <w:rFonts w:ascii="Arial" w:hAnsi="Arial" w:cs="Arial"/>
@@ -384,7 +430,7 @@
     </w:p>
     <w:p>
       <w:pPr>
-        <w:spacing w:line="360" w:lineRule="auto"/>
+        <w:spacing w:line="240" w:lineRule="auto"/>
         <w:jc w:val="both"/>
         <w:rPr>
           <w:rFonts w:ascii="Arial" w:hAnsi="Arial" w:cs="Arial"/>
@@ -405,7 +451,7 @@
     </w:p>
     <w:p>
       <w:pPr>
-        <w:spacing w:line="360" w:lineRule="auto"/>
+        <w:spacing w:line="240" w:lineRule="auto"/>
         <w:jc w:val="both"/>
         <w:rPr>
           <w:rFonts w:ascii="Arial" w:hAnsi="Arial" w:cs="Arial"/>
@@ -424,7 +470,7 @@
     </w:p>
     <w:p>
       <w:pPr>
-        <w:spacing w:line="360" w:lineRule="auto"/>
+        <w:spacing w:line="240" w:lineRule="auto"/>
         <w:jc w:val="both"/>
         <w:rPr>
           <w:rFonts w:ascii="Arial" w:hAnsi="Arial" w:cs="Arial"/>
@@ -443,7 +489,7 @@
     </w:p>
     <w:p>
       <w:pPr>
-        <w:spacing w:line="360" w:lineRule="auto"/>
+        <w:spacing w:line="240" w:lineRule="auto"/>
         <w:jc w:val="both"/>
         <w:rPr>
           <w:rFonts w:ascii="Arial" w:hAnsi="Arial" w:cs="Arial"/>
@@ -471,7 +517,7 @@
     </w:p>
     <w:p>
       <w:pPr>
-        <w:spacing w:line="360" w:lineRule="auto"/>
+        <w:spacing w:line="240" w:lineRule="auto"/>
         <w:ind w:firstLine="708"/>
         <w:jc w:val="both"/>
         <w:rPr>
@@ -491,18 +537,18 @@
     </w:p>
     <w:p>
       <w:pPr>
-        <w:spacing w:line="360" w:lineRule="auto"/>
-        <w:jc w:val="both"/>
-        <w:rPr>
-          <w:rFonts w:ascii="Arial" w:hAnsi="Arial" w:cs="Arial"/>
-          <w:sz w:val="24"/>
-          <w:szCs w:val="24"/>
-        </w:rPr>
-      </w:pPr>
-    </w:p>
-    <w:p>
-      <w:pPr>
-        <w:spacing w:line="360" w:lineRule="auto"/>
+        <w:spacing w:line="240" w:lineRule="auto"/>
+        <w:jc w:val="both"/>
+        <w:rPr>
+          <w:rFonts w:ascii="Arial" w:hAnsi="Arial" w:cs="Arial"/>
+          <w:sz w:val="24"/>
+          <w:szCs w:val="24"/>
+        </w:rPr>
+      </w:pPr>
+    </w:p>
+    <w:p>
+      <w:pPr>
+        <w:spacing w:line="240" w:lineRule="auto"/>
         <w:jc w:val="both"/>
         <w:rPr>
           <w:rFonts w:ascii="Arial" w:hAnsi="Arial" w:cs="Arial"/>
@@ -523,7 +569,7 @@
     </w:p>
     <w:p>
       <w:pPr>
-        <w:spacing w:line="360" w:lineRule="auto"/>
+        <w:spacing w:line="240" w:lineRule="auto"/>
         <w:jc w:val="both"/>
         <w:rPr>
           <w:rFonts w:ascii="Arial" w:hAnsi="Arial" w:cs="Arial"/>
@@ -544,7 +590,12 @@
     </w:p>
     <w:p>
       <w:pPr>
-        <w:spacing w:line="360" w:lineRule="auto"/>
+        <w:pStyle w:val="PargrafodaLista"/>
+        <w:numPr>
+          <w:ilvl w:val="0"/>
+          <w:numId w:val="3"/>
+        </w:numPr>
+        <w:spacing w:line="240" w:lineRule="auto"/>
         <w:jc w:val="both"/>
         <w:rPr>
           <w:rFonts w:ascii="Arial" w:hAnsi="Arial" w:cs="Arial"/>
@@ -563,26 +614,37 @@
     </w:p>
     <w:p>
       <w:pPr>
-        <w:spacing w:line="360" w:lineRule="auto"/>
-        <w:jc w:val="both"/>
-        <w:rPr>
-          <w:rFonts w:ascii="Arial" w:hAnsi="Arial" w:cs="Arial"/>
-          <w:sz w:val="24"/>
-          <w:szCs w:val="24"/>
-        </w:rPr>
-      </w:pPr>
-      <w:r>
-        <w:rPr>
-          <w:rFonts w:ascii="Arial" w:hAnsi="Arial" w:cs="Arial"/>
-          <w:sz w:val="24"/>
-          <w:szCs w:val="24"/>
-        </w:rPr>
+        <w:pStyle w:val="PargrafodaLista"/>
+        <w:numPr>
+          <w:ilvl w:val="0"/>
+          <w:numId w:val="3"/>
+        </w:numPr>
+        <w:spacing w:line="240" w:lineRule="auto"/>
+        <w:jc w:val="both"/>
+        <w:rPr>
+          <w:rFonts w:ascii="Arial" w:hAnsi="Arial" w:cs="Arial"/>
+          <w:sz w:val="24"/>
+          <w:szCs w:val="24"/>
+        </w:rPr>
+      </w:pPr>
+      <w:r>
+        <w:rPr>
+          <w:rFonts w:ascii="Arial" w:hAnsi="Arial" w:cs="Arial"/>
+          <w:sz w:val="24"/>
+          <w:szCs w:val="24"/>
+        </w:rPr>
+        <w:lastRenderedPageBreak/>
         <w:t>Controle de cadastro de clientes</w:t>
       </w:r>
     </w:p>
     <w:p>
       <w:pPr>
-        <w:spacing w:line="360" w:lineRule="auto"/>
+        <w:pStyle w:val="PargrafodaLista"/>
+        <w:numPr>
+          <w:ilvl w:val="0"/>
+          <w:numId w:val="3"/>
+        </w:numPr>
+        <w:spacing w:line="240" w:lineRule="auto"/>
         <w:jc w:val="both"/>
         <w:rPr>
           <w:rFonts w:ascii="Arial" w:hAnsi="Arial" w:cs="Arial"/>
@@ -601,7 +663,12 @@
     </w:p>
     <w:p>
       <w:pPr>
-        <w:spacing w:line="360" w:lineRule="auto"/>
+        <w:pStyle w:val="PargrafodaLista"/>
+        <w:numPr>
+          <w:ilvl w:val="0"/>
+          <w:numId w:val="3"/>
+        </w:numPr>
+        <w:spacing w:line="240" w:lineRule="auto"/>
         <w:jc w:val="both"/>
         <w:rPr>
           <w:rFonts w:ascii="Arial" w:hAnsi="Arial" w:cs="Arial"/>
@@ -620,7 +687,12 @@
     </w:p>
     <w:p>
       <w:pPr>
-        <w:spacing w:line="360" w:lineRule="auto"/>
+        <w:pStyle w:val="PargrafodaLista"/>
+        <w:numPr>
+          <w:ilvl w:val="0"/>
+          <w:numId w:val="3"/>
+        </w:numPr>
+        <w:spacing w:line="240" w:lineRule="auto"/>
         <w:jc w:val="both"/>
         <w:rPr>
           <w:rFonts w:ascii="Arial" w:hAnsi="Arial" w:cs="Arial"/>
@@ -639,7 +711,12 @@
     </w:p>
     <w:p>
       <w:pPr>
-        <w:spacing w:line="360" w:lineRule="auto"/>
+        <w:pStyle w:val="PargrafodaLista"/>
+        <w:numPr>
+          <w:ilvl w:val="0"/>
+          <w:numId w:val="3"/>
+        </w:numPr>
+        <w:spacing w:line="240" w:lineRule="auto"/>
         <w:jc w:val="both"/>
         <w:rPr>
           <w:rFonts w:ascii="Arial" w:hAnsi="Arial" w:cs="Arial"/>
@@ -658,18 +735,7 @@
     </w:p>
     <w:p>
       <w:pPr>
-        <w:spacing w:line="360" w:lineRule="auto"/>
-        <w:jc w:val="both"/>
-        <w:rPr>
-          <w:rFonts w:ascii="Arial" w:hAnsi="Arial" w:cs="Arial"/>
-          <w:sz w:val="24"/>
-          <w:szCs w:val="24"/>
-        </w:rPr>
-      </w:pPr>
-    </w:p>
-    <w:p>
-      <w:pPr>
-        <w:spacing w:line="360" w:lineRule="auto"/>
+        <w:spacing w:line="240" w:lineRule="auto"/>
         <w:jc w:val="both"/>
         <w:rPr>
           <w:rFonts w:ascii="Arial" w:hAnsi="Arial" w:cs="Arial"/>
@@ -690,7 +756,7 @@
     </w:p>
     <w:p>
       <w:pPr>
-        <w:spacing w:line="360" w:lineRule="auto"/>
+        <w:spacing w:line="240" w:lineRule="auto"/>
         <w:jc w:val="both"/>
         <w:rPr>
           <w:rFonts w:ascii="Arial" w:hAnsi="Arial" w:cs="Arial"/>
@@ -709,18 +775,7 @@
     </w:p>
     <w:p>
       <w:pPr>
-        <w:spacing w:line="360" w:lineRule="auto"/>
-        <w:jc w:val="both"/>
-        <w:rPr>
-          <w:rFonts w:ascii="Arial" w:hAnsi="Arial" w:cs="Arial"/>
-          <w:sz w:val="24"/>
-          <w:szCs w:val="24"/>
-        </w:rPr>
-      </w:pPr>
-    </w:p>
-    <w:p>
-      <w:pPr>
-        <w:spacing w:line="360" w:lineRule="auto"/>
+        <w:spacing w:line="240" w:lineRule="auto"/>
         <w:jc w:val="both"/>
         <w:rPr>
           <w:rFonts w:ascii="Arial" w:hAnsi="Arial" w:cs="Arial"/>
@@ -750,7 +805,7 @@
     </w:p>
     <w:p>
       <w:pPr>
-        <w:spacing w:line="360" w:lineRule="auto"/>
+        <w:spacing w:line="240" w:lineRule="auto"/>
         <w:jc w:val="both"/>
         <w:rPr>
           <w:rFonts w:ascii="Arial" w:hAnsi="Arial" w:cs="Arial"/>
@@ -777,18 +832,7 @@
     </w:p>
     <w:p>
       <w:pPr>
-        <w:spacing w:line="360" w:lineRule="auto"/>
-        <w:jc w:val="both"/>
-        <w:rPr>
-          <w:rFonts w:ascii="Arial" w:hAnsi="Arial" w:cs="Arial"/>
-          <w:sz w:val="24"/>
-          <w:szCs w:val="24"/>
-        </w:rPr>
-      </w:pPr>
-    </w:p>
-    <w:p>
-      <w:pPr>
-        <w:spacing w:line="360" w:lineRule="auto"/>
+        <w:spacing w:line="240" w:lineRule="auto"/>
         <w:jc w:val="both"/>
         <w:rPr>
           <w:rFonts w:ascii="Arial" w:hAnsi="Arial" w:cs="Arial"/>
@@ -809,7 +853,7 @@
     </w:p>
     <w:p>
       <w:pPr>
-        <w:spacing w:line="360" w:lineRule="auto"/>
+        <w:spacing w:line="240" w:lineRule="auto"/>
         <w:jc w:val="both"/>
         <w:rPr>
           <w:rFonts w:ascii="Arial" w:hAnsi="Arial" w:cs="Arial"/>
@@ -836,54 +880,28 @@
     </w:p>
     <w:p>
       <w:pPr>
-        <w:spacing w:line="360" w:lineRule="auto"/>
-        <w:jc w:val="both"/>
-        <w:rPr>
-          <w:rFonts w:ascii="Arial" w:hAnsi="Arial" w:cs="Arial"/>
-          <w:sz w:val="24"/>
-          <w:szCs w:val="24"/>
-        </w:rPr>
-      </w:pPr>
-    </w:p>
-    <w:p>
-      <w:pPr>
-        <w:spacing w:line="360" w:lineRule="auto"/>
-        <w:jc w:val="both"/>
-        <w:rPr>
-          <w:rFonts w:ascii="Arial" w:hAnsi="Arial" w:cs="Arial"/>
-          <w:b/>
-          <w:sz w:val="24"/>
-          <w:szCs w:val="24"/>
-        </w:rPr>
-      </w:pPr>
-    </w:p>
-    <w:p>
-      <w:pPr>
-        <w:spacing w:line="360" w:lineRule="auto"/>
-        <w:jc w:val="both"/>
-        <w:rPr>
-          <w:rFonts w:ascii="Arial" w:hAnsi="Arial" w:cs="Arial"/>
-          <w:b/>
-          <w:sz w:val="24"/>
-          <w:szCs w:val="24"/>
-        </w:rPr>
-      </w:pPr>
-      <w:bookmarkStart w:id="0" w:name="_GoBack"/>
-      <w:bookmarkEnd w:id="0"/>
-      <w:r>
-        <w:rPr>
-          <w:rFonts w:ascii="Arial" w:hAnsi="Arial" w:cs="Arial"/>
-          <w:b/>
-          <w:sz w:val="24"/>
-          <w:szCs w:val="24"/>
-        </w:rPr>
-        <w:lastRenderedPageBreak/>
+        <w:spacing w:line="240" w:lineRule="auto"/>
+        <w:jc w:val="both"/>
+        <w:rPr>
+          <w:rFonts w:ascii="Arial" w:hAnsi="Arial" w:cs="Arial"/>
+          <w:b/>
+          <w:sz w:val="24"/>
+          <w:szCs w:val="24"/>
+        </w:rPr>
+      </w:pPr>
+      <w:r>
+        <w:rPr>
+          <w:rFonts w:ascii="Arial" w:hAnsi="Arial" w:cs="Arial"/>
+          <w:b/>
+          <w:sz w:val="24"/>
+          <w:szCs w:val="24"/>
+        </w:rPr>
         <w:t>ELABORAÇÃO E ESPECIFICAÇÃO</w:t>
       </w:r>
     </w:p>
     <w:p>
       <w:pPr>
-        <w:spacing w:line="360" w:lineRule="auto"/>
+        <w:spacing w:line="240" w:lineRule="auto"/>
         <w:jc w:val="both"/>
         <w:rPr>
           <w:rFonts w:ascii="Arial" w:hAnsi="Arial" w:cs="Arial"/>
@@ -918,51 +936,6 @@
         </w:rPr>
         <w:t>OS DE USO E DIAGRAMA DE CLASSE E PARA DIAGRAMA DE ANALISE SERÁ UTILIZADA LINGUAGEM UML</w:t>
       </w:r>
-    </w:p>
-    <w:p>
-      <w:pPr>
-        <w:jc w:val="both"/>
-        <w:rPr>
-          <w:b/>
-        </w:rPr>
-      </w:pPr>
-    </w:p>
-    <w:p>
-      <w:pPr>
-        <w:jc w:val="both"/>
-      </w:pPr>
-    </w:p>
-    <w:p>
-      <w:pPr>
-        <w:jc w:val="both"/>
-      </w:pPr>
-    </w:p>
-    <w:p>
-      <w:pPr>
-        <w:jc w:val="both"/>
-      </w:pPr>
-    </w:p>
-    <w:p>
-      <w:pPr>
-        <w:jc w:val="both"/>
-      </w:pPr>
-    </w:p>
-    <w:p>
-      <w:pPr>
-        <w:pStyle w:val="PargrafodaLista"/>
-        <w:jc w:val="both"/>
-      </w:pPr>
-    </w:p>
-    <w:p>
-      <w:pPr>
-        <w:pStyle w:val="PargrafodaLista"/>
-        <w:jc w:val="both"/>
-      </w:pPr>
-    </w:p>
-    <w:p>
-      <w:pPr>
-        <w:jc w:val="both"/>
-      </w:pPr>
     </w:p>
     <w:sectPr>
       <w:pgSz w:w="11906" w:h="16838"/>
@@ -975,8 +948,121 @@
 </file>
 
 <file path=word/numbering.xml><?xml version="1.0" encoding="utf-8"?>
-<w:numbering xmlns:wpc="http://schemas.microsoft.com/office/word/2010/wordprocessingCanvas" xmlns:cx="http://schemas.microsoft.com/office/drawing/2014/chartex" xmlns:mc="http://schemas.openxmlformats.org/markup-compatibility/2006" xmlns:o="urn:schemas-microsoft-com:office:office" xmlns:r="http://schemas.openxmlformats.org/officeDocument/2006/relationships" xmlns:m="http://schemas.openxmlformats.org/officeDocument/2006/math" xmlns:v="urn:schemas-microsoft-com:vml" xmlns:wp14="http://schemas.microsoft.com/office/word/2010/wordprocessingDrawing" xmlns:wp="http://schemas.openxmlformats.org/drawingml/2006/wordprocessingDrawing" xmlns:w10="urn:schemas-microsoft-com:office:word" xmlns:w="http://schemas.openxmlformats.org/wordprocessingml/2006/main" xmlns:w14="http://schemas.microsoft.com/office/word/2010/wordml" xmlns:w15="http://schemas.microsoft.com/office/word/2012/wordml" xmlns:w16se="http://schemas.microsoft.com/office/word/2015/wordml/symex" xmlns:wpg="http://schemas.microsoft.com/office/word/2010/wordprocessingGroup" xmlns:wpi="http://schemas.microsoft.com/office/word/2010/wordprocessingInk" xmlns:wne="http://schemas.microsoft.com/office/word/2006/wordml" xmlns:wps="http://schemas.microsoft.com/office/word/2010/wordprocessingShape" mc:Ignorable="w14 w15 w16se wp14">
+<w:numbering xmlns:wpc="http://schemas.microsoft.com/office/word/2010/wordprocessingCanvas" xmlns:cx="http://schemas.microsoft.com/office/drawing/2014/chartex" xmlns:cx1="http://schemas.microsoft.com/office/drawing/2015/9/8/chartex" xmlns:cx2="http://schemas.microsoft.com/office/drawing/2015/10/21/chartex" xmlns:cx3="http://schemas.microsoft.com/office/drawing/2016/5/9/chartex" xmlns:cx4="http://schemas.microsoft.com/office/drawing/2016/5/10/chartex" xmlns:cx5="http://schemas.microsoft.com/office/drawing/2016/5/11/chartex" xmlns:cx6="http://schemas.microsoft.com/office/drawing/2016/5/12/chartex" xmlns:cx7="http://schemas.microsoft.com/office/drawing/2016/5/13/chartex" xmlns:cx8="http://schemas.microsoft.com/office/drawing/2016/5/14/chartex" xmlns:mc="http://schemas.openxmlformats.org/markup-compatibility/2006" xmlns:aink="http://schemas.microsoft.com/office/drawing/2016/ink" xmlns:am3d="http://schemas.microsoft.com/office/drawing/2017/model3d" xmlns:o="urn:schemas-microsoft-com:office:office" xmlns:r="http://schemas.openxmlformats.org/officeDocument/2006/relationships" xmlns:m="http://schemas.openxmlformats.org/officeDocument/2006/math" xmlns:v="urn:schemas-microsoft-com:vml" xmlns:wp14="http://schemas.microsoft.com/office/word/2010/wordprocessingDrawing" xmlns:wp="http://schemas.openxmlformats.org/drawingml/2006/wordprocessingDrawing" xmlns:w10="urn:schemas-microsoft-com:office:word" xmlns:w="http://schemas.openxmlformats.org/wordprocessingml/2006/main" xmlns:w14="http://schemas.microsoft.com/office/word/2010/wordml" xmlns:w15="http://schemas.microsoft.com/office/word/2012/wordml" xmlns:w16cid="http://schemas.microsoft.com/office/word/2016/wordml/cid" xmlns:w16se="http://schemas.microsoft.com/office/word/2015/wordml/symex" xmlns:wpg="http://schemas.microsoft.com/office/word/2010/wordprocessingGroup" xmlns:wpi="http://schemas.microsoft.com/office/word/2010/wordprocessingInk" xmlns:wne="http://schemas.microsoft.com/office/word/2006/wordml" xmlns:wps="http://schemas.microsoft.com/office/word/2010/wordprocessingShape" mc:Ignorable="w14 w15 w16se w16cid wp14">
   <w:abstractNum w:abstractNumId="0" w15:restartNumberingAfterBreak="0">
+    <w:nsid w:val="14EA1B41"/>
+    <w:multiLevelType w:val="hybridMultilevel"/>
+    <w:tmpl w:val="97E6F5E6"/>
+    <w:lvl w:ilvl="0" w:tplc="04160001">
+      <w:start w:val="1"/>
+      <w:numFmt w:val="bullet"/>
+      <w:lvlText w:val=""/>
+      <w:lvlJc w:val="left"/>
+      <w:pPr>
+        <w:ind w:left="720" w:hanging="360"/>
+      </w:pPr>
+      <w:rPr>
+        <w:rFonts w:ascii="Symbol" w:hAnsi="Symbol" w:hint="default"/>
+      </w:rPr>
+    </w:lvl>
+    <w:lvl w:ilvl="1" w:tplc="04160003" w:tentative="1">
+      <w:start w:val="1"/>
+      <w:numFmt w:val="bullet"/>
+      <w:lvlText w:val="o"/>
+      <w:lvlJc w:val="left"/>
+      <w:pPr>
+        <w:ind w:left="1440" w:hanging="360"/>
+      </w:pPr>
+      <w:rPr>
+        <w:rFonts w:ascii="Courier New" w:hAnsi="Courier New" w:cs="Courier New" w:hint="default"/>
+      </w:rPr>
+    </w:lvl>
+    <w:lvl w:ilvl="2" w:tplc="04160005" w:tentative="1">
+      <w:start w:val="1"/>
+      <w:numFmt w:val="bullet"/>
+      <w:lvlText w:val=""/>
+      <w:lvlJc w:val="left"/>
+      <w:pPr>
+        <w:ind w:left="2160" w:hanging="360"/>
+      </w:pPr>
+      <w:rPr>
+        <w:rFonts w:ascii="Wingdings" w:hAnsi="Wingdings" w:hint="default"/>
+      </w:rPr>
+    </w:lvl>
+    <w:lvl w:ilvl="3" w:tplc="04160001" w:tentative="1">
+      <w:start w:val="1"/>
+      <w:numFmt w:val="bullet"/>
+      <w:lvlText w:val=""/>
+      <w:lvlJc w:val="left"/>
+      <w:pPr>
+        <w:ind w:left="2880" w:hanging="360"/>
+      </w:pPr>
+      <w:rPr>
+        <w:rFonts w:ascii="Symbol" w:hAnsi="Symbol" w:hint="default"/>
+      </w:rPr>
+    </w:lvl>
+    <w:lvl w:ilvl="4" w:tplc="04160003" w:tentative="1">
+      <w:start w:val="1"/>
+      <w:numFmt w:val="bullet"/>
+      <w:lvlText w:val="o"/>
+      <w:lvlJc w:val="left"/>
+      <w:pPr>
+        <w:ind w:left="3600" w:hanging="360"/>
+      </w:pPr>
+      <w:rPr>
+        <w:rFonts w:ascii="Courier New" w:hAnsi="Courier New" w:cs="Courier New" w:hint="default"/>
+      </w:rPr>
+    </w:lvl>
+    <w:lvl w:ilvl="5" w:tplc="04160005" w:tentative="1">
+      <w:start w:val="1"/>
+      <w:numFmt w:val="bullet"/>
+      <w:lvlText w:val=""/>
+      <w:lvlJc w:val="left"/>
+      <w:pPr>
+        <w:ind w:left="4320" w:hanging="360"/>
+      </w:pPr>
+      <w:rPr>
+        <w:rFonts w:ascii="Wingdings" w:hAnsi="Wingdings" w:hint="default"/>
+      </w:rPr>
+    </w:lvl>
+    <w:lvl w:ilvl="6" w:tplc="04160001" w:tentative="1">
+      <w:start w:val="1"/>
+      <w:numFmt w:val="bullet"/>
+      <w:lvlText w:val=""/>
+      <w:lvlJc w:val="left"/>
+      <w:pPr>
+        <w:ind w:left="5040" w:hanging="360"/>
+      </w:pPr>
+      <w:rPr>
+        <w:rFonts w:ascii="Symbol" w:hAnsi="Symbol" w:hint="default"/>
+      </w:rPr>
+    </w:lvl>
+    <w:lvl w:ilvl="7" w:tplc="04160003" w:tentative="1">
+      <w:start w:val="1"/>
+      <w:numFmt w:val="bullet"/>
+      <w:lvlText w:val="o"/>
+      <w:lvlJc w:val="left"/>
+      <w:pPr>
+        <w:ind w:left="5760" w:hanging="360"/>
+      </w:pPr>
+      <w:rPr>
+        <w:rFonts w:ascii="Courier New" w:hAnsi="Courier New" w:cs="Courier New" w:hint="default"/>
+      </w:rPr>
+    </w:lvl>
+    <w:lvl w:ilvl="8" w:tplc="04160005" w:tentative="1">
+      <w:start w:val="1"/>
+      <w:numFmt w:val="bullet"/>
+      <w:lvlText w:val=""/>
+      <w:lvlJc w:val="left"/>
+      <w:pPr>
+        <w:ind w:left="6480" w:hanging="360"/>
+      </w:pPr>
+      <w:rPr>
+        <w:rFonts w:ascii="Wingdings" w:hAnsi="Wingdings" w:hint="default"/>
+      </w:rPr>
+    </w:lvl>
+  </w:abstractNum>
+  <w:abstractNum w:abstractNumId="1" w15:restartNumberingAfterBreak="0">
     <w:nsid w:val="33C4354F"/>
     <w:multiLevelType w:val="hybridMultilevel"/>
     <w:tmpl w:val="4560C870"/>
@@ -1065,7 +1151,7 @@
       </w:pPr>
     </w:lvl>
   </w:abstractNum>
-  <w:abstractNum w:abstractNumId="1" w15:restartNumberingAfterBreak="0">
+  <w:abstractNum w:abstractNumId="2" w15:restartNumberingAfterBreak="0">
     <w:nsid w:val="4EA011FF"/>
     <w:multiLevelType w:val="hybridMultilevel"/>
     <w:tmpl w:val="2C562B10"/>
@@ -1179,16 +1265,19 @@
     </w:lvl>
   </w:abstractNum>
   <w:num w:numId="1">
+    <w:abstractNumId w:val="2"/>
+  </w:num>
+  <w:num w:numId="2">
     <w:abstractNumId w:val="1"/>
   </w:num>
-  <w:num w:numId="2">
+  <w:num w:numId="3">
     <w:abstractNumId w:val="0"/>
   </w:num>
 </w:numbering>
 </file>
 
 <file path=word/styles.xml><?xml version="1.0" encoding="utf-8"?>
-<w:styles xmlns:mc="http://schemas.openxmlformats.org/markup-compatibility/2006" xmlns:r="http://schemas.openxmlformats.org/officeDocument/2006/relationships" xmlns:w="http://schemas.openxmlformats.org/wordprocessingml/2006/main" xmlns:w14="http://schemas.microsoft.com/office/word/2010/wordml" xmlns:w15="http://schemas.microsoft.com/office/word/2012/wordml" xmlns:w16se="http://schemas.microsoft.com/office/word/2015/wordml/symex" mc:Ignorable="w14 w15 w16se">
+<w:styles xmlns:mc="http://schemas.openxmlformats.org/markup-compatibility/2006" xmlns:r="http://schemas.openxmlformats.org/officeDocument/2006/relationships" xmlns:w="http://schemas.openxmlformats.org/wordprocessingml/2006/main" xmlns:w14="http://schemas.microsoft.com/office/word/2010/wordml" xmlns:w15="http://schemas.microsoft.com/office/word/2012/wordml" xmlns:w16cid="http://schemas.microsoft.com/office/word/2016/wordml/cid" xmlns:w16se="http://schemas.microsoft.com/office/word/2015/wordml/symex" mc:Ignorable="w14 w15 w16se w16cid">
   <w:docDefaults>
     <w:rPrDefault>
       <w:rPr>
@@ -1204,7 +1293,7 @@
       </w:pPr>
     </w:pPrDefault>
   </w:docDefaults>
-  <w:latentStyles w:defLockedState="0" w:defUIPriority="99" w:defSemiHidden="0" w:defUnhideWhenUsed="0" w:defQFormat="0" w:count="371">
+  <w:latentStyles w:defLockedState="0" w:defUIPriority="99" w:defSemiHidden="0" w:defUnhideWhenUsed="0" w:defQFormat="0" w:count="376">
     <w:lsdException w:name="Normal" w:uiPriority="0" w:qFormat="1"/>
     <w:lsdException w:name="heading 1" w:uiPriority="9" w:qFormat="1"/>
     <w:lsdException w:name="heading 2" w:semiHidden="1" w:uiPriority="9" w:unhideWhenUsed="1" w:qFormat="1"/>
@@ -1310,7 +1399,6 @@
     <w:lsdException w:name="HTML Sample" w:semiHidden="1" w:unhideWhenUsed="1"/>
     <w:lsdException w:name="HTML Typewriter" w:semiHidden="1" w:unhideWhenUsed="1"/>
     <w:lsdException w:name="HTML Variable" w:semiHidden="1" w:unhideWhenUsed="1"/>
-    <w:lsdException w:name="Normal Table" w:semiHidden="1" w:unhideWhenUsed="1"/>
     <w:lsdException w:name="annotation subject" w:semiHidden="1" w:unhideWhenUsed="1"/>
     <w:lsdException w:name="No List" w:semiHidden="1" w:unhideWhenUsed="1"/>
     <w:lsdException w:name="Outline List 1" w:semiHidden="1" w:unhideWhenUsed="1"/>
@@ -1353,11 +1441,8 @@
     <w:lsdException w:name="Table Contemporary" w:semiHidden="1" w:unhideWhenUsed="1"/>
     <w:lsdException w:name="Table Elegant" w:semiHidden="1" w:unhideWhenUsed="1"/>
     <w:lsdException w:name="Table Professional" w:semiHidden="1" w:unhideWhenUsed="1"/>
-    <w:lsdException w:name="Table Subtle 1" w:semiHidden="1" w:unhideWhenUsed="1"/>
     <w:lsdException w:name="Table Subtle 2" w:semiHidden="1" w:unhideWhenUsed="1"/>
     <w:lsdException w:name="Table Web 1" w:semiHidden="1" w:unhideWhenUsed="1"/>
-    <w:lsdException w:name="Table Web 2" w:semiHidden="1" w:unhideWhenUsed="1"/>
-    <w:lsdException w:name="Table Web 3" w:semiHidden="1" w:unhideWhenUsed="1"/>
     <w:lsdException w:name="Balloon Text" w:semiHidden="1" w:unhideWhenUsed="1"/>
     <w:lsdException w:name="Table Grid" w:uiPriority="39"/>
     <w:lsdException w:name="Table Theme" w:semiHidden="1" w:unhideWhenUsed="1"/>
@@ -1576,6 +1661,11 @@
     <w:lsdException w:name="List Table 5 Dark Accent 6" w:uiPriority="50"/>
     <w:lsdException w:name="List Table 6 Colorful Accent 6" w:uiPriority="51"/>
     <w:lsdException w:name="List Table 7 Colorful Accent 6" w:uiPriority="52"/>
+    <w:lsdException w:name="Mention" w:semiHidden="1" w:unhideWhenUsed="1"/>
+    <w:lsdException w:name="Smart Hyperlink" w:semiHidden="1" w:unhideWhenUsed="1"/>
+    <w:lsdException w:name="Hashtag" w:semiHidden="1" w:unhideWhenUsed="1"/>
+    <w:lsdException w:name="Unresolved Mention" w:semiHidden="1" w:unhideWhenUsed="1"/>
+    <w:lsdException w:name="Smart Link" w:semiHidden="1" w:unhideWhenUsed="1"/>
   </w:latentStyles>
   <w:style w:type="paragraph" w:default="1" w:styleId="Normal">
     <w:name w:val="Normal"/>

</xml_diff>